<commit_message>
record extra gestures, query for cont. data
</commit_message>
<xml_diff>
--- a/datasets/bookmarks_demo/README.docx
+++ b/datasets/bookmarks_demo/README.docx
@@ -7,16 +7,11 @@
         <w:pStyle w:val="Heading2"/>
       </w:pPr>
       <w:r>
-        <w:t xml:space="preserve">Gesture </w:t>
-      </w:r>
-      <w:proofErr w:type="gramStart"/>
-      <w:r>
-        <w:t xml:space="preserve">Recording </w:t>
+        <w:t xml:space="preserve">Gesture Recording </w:t>
       </w:r>
       <w:r>
         <w:t>,</w:t>
       </w:r>
-      <w:proofErr w:type="gramEnd"/>
       <w:r>
         <w:tab/>
       </w:r>
@@ -35,25 +30,43 @@
         <w:pStyle w:val="Heading3"/>
       </w:pPr>
       <w:r>
-        <w:t xml:space="preserve">Gesture to be </w:t>
-      </w:r>
-      <w:proofErr w:type="gramStart"/>
-      <w:r>
-        <w:t>Recorded</w:t>
-      </w:r>
-      <w:proofErr w:type="gramEnd"/>
-      <w:r>
-        <w:t>:</w:t>
-      </w:r>
-    </w:p>
-    <w:p>
-      <w:pPr>
-        <w:rPr>
-          <w:rFonts w:asciiTheme="majorHAnsi" w:hAnsiTheme="majorHAnsi"/>
-          <w:sz w:val="20"/>
-          <w:szCs w:val="20"/>
-        </w:rPr>
-      </w:pPr>
+        <w:t>Gesture to be Recorded:</w:t>
+      </w:r>
+    </w:p>
+    <w:p>
+      <w:pPr>
+        <w:rPr>
+          <w:rFonts w:asciiTheme="majorHAnsi" w:hAnsiTheme="majorHAnsi"/>
+          <w:sz w:val="20"/>
+          <w:szCs w:val="20"/>
+        </w:rPr>
+      </w:pPr>
+    </w:p>
+    <w:p>
+      <w:pPr>
+        <w:rPr>
+          <w:rFonts w:asciiTheme="majorHAnsi" w:hAnsiTheme="majorHAnsi"/>
+          <w:sz w:val="20"/>
+          <w:szCs w:val="20"/>
+        </w:rPr>
+      </w:pPr>
+      <w:r>
+        <w:rPr>
+          <w:rFonts w:asciiTheme="majorHAnsi" w:hAnsiTheme="majorHAnsi"/>
+          <w:sz w:val="20"/>
+          <w:szCs w:val="20"/>
+        </w:rPr>
+        <w:t>05 – Z</w:t>
+      </w:r>
+      <w:r>
+        <w:rPr>
+          <w:rFonts w:asciiTheme="majorHAnsi" w:hAnsiTheme="majorHAnsi"/>
+          <w:sz w:val="20"/>
+          <w:szCs w:val="20"/>
+        </w:rPr>
+        <w:tab/>
+        <w:t>20</w:t>
+      </w:r>
     </w:p>
     <w:p>
       <w:pPr>
@@ -71,6 +84,15 @@
         </w:rPr>
         <w:t>06 – A</w:t>
       </w:r>
+      <w:r>
+        <w:rPr>
+          <w:rFonts w:asciiTheme="majorHAnsi" w:hAnsiTheme="majorHAnsi"/>
+          <w:sz w:val="20"/>
+          <w:szCs w:val="20"/>
+        </w:rPr>
+        <w:tab/>
+        <w:t>20</w:t>
+      </w:r>
     </w:p>
     <w:p>
       <w:pPr>
@@ -88,6 +110,23 @@
         </w:rPr>
         <w:t>07 – B</w:t>
       </w:r>
+      <w:r>
+        <w:rPr>
+          <w:rFonts w:asciiTheme="majorHAnsi" w:hAnsiTheme="majorHAnsi"/>
+          <w:sz w:val="20"/>
+          <w:szCs w:val="20"/>
+        </w:rPr>
+        <w:tab/>
+        <w:t>20</w:t>
+      </w:r>
+      <w:r>
+        <w:rPr>
+          <w:rFonts w:asciiTheme="majorHAnsi" w:hAnsiTheme="majorHAnsi"/>
+          <w:sz w:val="20"/>
+          <w:szCs w:val="20"/>
+        </w:rPr>
+        <w:tab/>
+      </w:r>
     </w:p>
     <w:p>
       <w:pPr>
@@ -105,6 +144,15 @@
         </w:rPr>
         <w:t>08 – C</w:t>
       </w:r>
+      <w:r>
+        <w:rPr>
+          <w:rFonts w:asciiTheme="majorHAnsi" w:hAnsiTheme="majorHAnsi"/>
+          <w:sz w:val="20"/>
+          <w:szCs w:val="20"/>
+        </w:rPr>
+        <w:tab/>
+        <w:t>10</w:t>
+      </w:r>
     </w:p>
     <w:p>
       <w:pPr>
@@ -122,6 +170,15 @@
         </w:rPr>
         <w:t>09 – D</w:t>
       </w:r>
+      <w:r>
+        <w:rPr>
+          <w:rFonts w:asciiTheme="majorHAnsi" w:hAnsiTheme="majorHAnsi"/>
+          <w:sz w:val="20"/>
+          <w:szCs w:val="20"/>
+        </w:rPr>
+        <w:tab/>
+        <w:t>10</w:t>
+      </w:r>
     </w:p>
     <w:p>
       <w:pPr>
@@ -139,6 +196,15 @@
         </w:rPr>
         <w:t>10 – E</w:t>
       </w:r>
+      <w:r>
+        <w:rPr>
+          <w:rFonts w:asciiTheme="majorHAnsi" w:hAnsiTheme="majorHAnsi"/>
+          <w:sz w:val="20"/>
+          <w:szCs w:val="20"/>
+        </w:rPr>
+        <w:tab/>
+        <w:t>10</w:t>
+      </w:r>
     </w:p>
     <w:p>
       <w:pPr>
@@ -156,22 +222,56 @@
         </w:rPr>
         <w:t>11 – F</w:t>
       </w:r>
-    </w:p>
-    <w:p>
-      <w:pPr>
-        <w:rPr>
-          <w:rFonts w:asciiTheme="majorHAnsi" w:hAnsiTheme="majorHAnsi"/>
-          <w:sz w:val="20"/>
-          <w:szCs w:val="20"/>
-        </w:rPr>
-      </w:pPr>
-      <w:r>
-        <w:rPr>
-          <w:rFonts w:asciiTheme="majorHAnsi" w:hAnsiTheme="majorHAnsi"/>
-          <w:sz w:val="20"/>
-          <w:szCs w:val="20"/>
-        </w:rPr>
-        <w:t>12 - G</w:t>
+      <w:r>
+        <w:rPr>
+          <w:rFonts w:asciiTheme="majorHAnsi" w:hAnsiTheme="majorHAnsi"/>
+          <w:sz w:val="20"/>
+          <w:szCs w:val="20"/>
+        </w:rPr>
+        <w:tab/>
+        <w:t>10</w:t>
+      </w:r>
+    </w:p>
+    <w:p>
+      <w:pPr>
+        <w:rPr>
+          <w:rFonts w:asciiTheme="majorHAnsi" w:hAnsiTheme="majorHAnsi"/>
+          <w:sz w:val="20"/>
+          <w:szCs w:val="20"/>
+        </w:rPr>
+      </w:pPr>
+      <w:r>
+        <w:rPr>
+          <w:rFonts w:asciiTheme="majorHAnsi" w:hAnsiTheme="majorHAnsi"/>
+          <w:sz w:val="20"/>
+          <w:szCs w:val="20"/>
+        </w:rPr>
+        <w:t xml:space="preserve">12 </w:t>
+      </w:r>
+      <w:r>
+        <w:rPr>
+          <w:rFonts w:asciiTheme="majorHAnsi" w:hAnsiTheme="majorHAnsi"/>
+          <w:sz w:val="20"/>
+          <w:szCs w:val="20"/>
+        </w:rPr>
+        <w:t>–</w:t>
+      </w:r>
+      <w:r>
+        <w:rPr>
+          <w:rFonts w:asciiTheme="majorHAnsi" w:hAnsiTheme="majorHAnsi"/>
+          <w:sz w:val="20"/>
+          <w:szCs w:val="20"/>
+        </w:rPr>
+        <w:t xml:space="preserve"> G</w:t>
+      </w:r>
+      <w:r>
+        <w:rPr>
+          <w:rFonts w:asciiTheme="majorHAnsi" w:hAnsiTheme="majorHAnsi"/>
+          <w:sz w:val="20"/>
+          <w:szCs w:val="20"/>
+        </w:rPr>
+        <w:tab/>
+        <w:t>20</w:t>
       </w:r>
     </w:p>
     <w:p>
@@ -193,18 +293,35 @@
     </w:p>
     <w:p>
       <w:pPr>
-        <w:pStyle w:val="Heading3"/>
-      </w:pPr>
-      <w:r>
-        <w:t>Test Persons</w:t>
-      </w:r>
-    </w:p>
-    <w:p>
-      <w:pPr>
-        <w:pStyle w:val="Heading3"/>
-      </w:pPr>
-      <w:r>
-        <w:t>Total samples</w:t>
+        <w:rPr>
+          <w:rFonts w:asciiTheme="majorHAnsi" w:hAnsiTheme="majorHAnsi"/>
+          <w:sz w:val="20"/>
+          <w:szCs w:val="20"/>
+        </w:rPr>
+      </w:pPr>
+      <w:r>
+        <w:rPr>
+          <w:rFonts w:asciiTheme="majorHAnsi" w:hAnsiTheme="majorHAnsi"/>
+          <w:sz w:val="20"/>
+          <w:szCs w:val="20"/>
+        </w:rPr>
+        <w:t xml:space="preserve">20 </w:t>
+      </w:r>
+      <w:r>
+        <w:rPr>
+          <w:rFonts w:asciiTheme="majorHAnsi" w:hAnsiTheme="majorHAnsi"/>
+          <w:sz w:val="20"/>
+          <w:szCs w:val="20"/>
+        </w:rPr>
+        <w:sym w:font="Wingdings" w:char="F0E0"/>
+      </w:r>
+      <w:r>
+        <w:rPr>
+          <w:rFonts w:asciiTheme="majorHAnsi" w:hAnsiTheme="majorHAnsi"/>
+          <w:sz w:val="20"/>
+          <w:szCs w:val="20"/>
+        </w:rPr>
+        <w:t xml:space="preserve"> 20 samples in dataset. </w:t>
       </w:r>
       <w:bookmarkStart w:id="0" w:name="_GoBack"/>
       <w:bookmarkEnd w:id="0"/>
@@ -214,6 +331,37 @@
         <w:pStyle w:val="Heading3"/>
       </w:pPr>
       <w:r>
+        <w:t>Test Persons</w:t>
+      </w:r>
+    </w:p>
+    <w:p>
+      <w:r>
+        <w:t>L2 – recorded on 5.6. with all gestues</w:t>
+      </w:r>
+    </w:p>
+    <w:p>
+      <w:r>
+        <w:t xml:space="preserve">L3 – recorded on 19.6. with A, B and G. </w:t>
+      </w:r>
+    </w:p>
+    <w:p>
+      <w:r>
+        <w:t>L1 and L2 gesture 05, added from discrete dataset</w:t>
+      </w:r>
+    </w:p>
+    <w:p>
+      <w:pPr>
+        <w:pStyle w:val="Heading3"/>
+      </w:pPr>
+      <w:r>
+        <w:t>Total samples</w:t>
+      </w:r>
+    </w:p>
+    <w:p>
+      <w:pPr>
+        <w:pStyle w:val="Heading3"/>
+      </w:pPr>
+      <w:r>
         <w:t>Position of phone:</w:t>
       </w:r>
     </w:p>
@@ -231,71 +379,7 @@
           <w:sz w:val="20"/>
           <w:szCs w:val="20"/>
         </w:rPr>
-        <w:t xml:space="preserve">The phone is held in the users right hand.  It is held </w:t>
-      </w:r>
-      <w:proofErr w:type="gramStart"/>
-      <w:r>
-        <w:rPr>
-          <w:rFonts w:asciiTheme="majorHAnsi" w:hAnsiTheme="majorHAnsi"/>
-          <w:sz w:val="20"/>
-          <w:szCs w:val="20"/>
-        </w:rPr>
-        <w:t>with  screen</w:t>
-      </w:r>
-      <w:proofErr w:type="gramEnd"/>
-      <w:r>
-        <w:rPr>
-          <w:rFonts w:asciiTheme="majorHAnsi" w:hAnsiTheme="majorHAnsi"/>
-          <w:sz w:val="20"/>
-          <w:szCs w:val="20"/>
-        </w:rPr>
-        <w:t xml:space="preserve"> faces up. </w:t>
-      </w:r>
-      <w:proofErr w:type="spellStart"/>
-      <w:proofErr w:type="gramStart"/>
-      <w:r>
-        <w:rPr>
-          <w:rFonts w:asciiTheme="majorHAnsi" w:hAnsiTheme="majorHAnsi"/>
-          <w:sz w:val="20"/>
-          <w:szCs w:val="20"/>
-        </w:rPr>
-        <w:t>Homebutton</w:t>
-      </w:r>
-      <w:proofErr w:type="spellEnd"/>
-      <w:r>
-        <w:rPr>
-          <w:rFonts w:asciiTheme="majorHAnsi" w:hAnsiTheme="majorHAnsi"/>
-          <w:sz w:val="20"/>
-          <w:szCs w:val="20"/>
-        </w:rPr>
-        <w:t xml:space="preserve"> towards user.</w:t>
-      </w:r>
-      <w:proofErr w:type="gramEnd"/>
-      <w:r>
-        <w:rPr>
-          <w:rFonts w:asciiTheme="majorHAnsi" w:hAnsiTheme="majorHAnsi"/>
-          <w:sz w:val="20"/>
-          <w:szCs w:val="20"/>
-        </w:rPr>
-        <w:t xml:space="preserve"> An I-Phone 4 with </w:t>
-      </w:r>
-      <w:proofErr w:type="spellStart"/>
-      <w:r>
-        <w:rPr>
-          <w:rFonts w:asciiTheme="majorHAnsi" w:hAnsiTheme="majorHAnsi"/>
-          <w:sz w:val="20"/>
-          <w:szCs w:val="20"/>
-        </w:rPr>
-        <w:t>iOS</w:t>
-      </w:r>
-      <w:proofErr w:type="spellEnd"/>
-      <w:r>
-        <w:rPr>
-          <w:rFonts w:asciiTheme="majorHAnsi" w:hAnsiTheme="majorHAnsi"/>
-          <w:sz w:val="20"/>
-          <w:szCs w:val="20"/>
-        </w:rPr>
-        <w:t xml:space="preserve"> 6.1.3 was used to record. The recording was done using a web application running in the Safari browser. </w:t>
+        <w:t xml:space="preserve">The phone is held in the users right hand.  It is held with  screen faces up. Homebutton towards user. An I-Phone 4 with iOS 6.1.3 was used to record. The recording was done using a web application running in the Safari browser. </w:t>
       </w:r>
     </w:p>
     <w:p>
@@ -320,25 +404,7 @@
           <w:sz w:val="20"/>
           <w:szCs w:val="20"/>
         </w:rPr>
-        <w:t xml:space="preserve">Hold the as if one was using in. </w:t>
-      </w:r>
-      <w:proofErr w:type="gramStart"/>
-      <w:r>
-        <w:rPr>
-          <w:rFonts w:asciiTheme="majorHAnsi" w:hAnsiTheme="majorHAnsi"/>
-          <w:sz w:val="20"/>
-          <w:szCs w:val="20"/>
-        </w:rPr>
-        <w:t>In the right hand.</w:t>
-      </w:r>
-      <w:proofErr w:type="gramEnd"/>
-      <w:r>
-        <w:rPr>
-          <w:rFonts w:asciiTheme="majorHAnsi" w:hAnsiTheme="majorHAnsi"/>
-          <w:sz w:val="20"/>
-          <w:szCs w:val="20"/>
-        </w:rPr>
-        <w:t xml:space="preserve"> </w:t>
+        <w:t xml:space="preserve">Hold the as if one was using in. In the right hand. </w:t>
       </w:r>
     </w:p>
     <w:p>
@@ -416,7 +482,6 @@
           <w:szCs w:val="20"/>
         </w:rPr>
       </w:pPr>
-      <w:proofErr w:type="spellStart"/>
       <w:r>
         <w:rPr>
           <w:rFonts w:asciiTheme="majorHAnsi" w:hAnsiTheme="majorHAnsi"/>
@@ -431,16 +496,7 @@
           <w:sz w:val="20"/>
           <w:szCs w:val="20"/>
         </w:rPr>
-        <w:t>Sample</w:t>
-      </w:r>
-      <w:proofErr w:type="spellEnd"/>
-      <w:r>
-        <w:rPr>
-          <w:rFonts w:asciiTheme="majorHAnsi" w:hAnsiTheme="majorHAnsi"/>
-          <w:sz w:val="20"/>
-          <w:szCs w:val="20"/>
-        </w:rPr>
-        <w:t>: 2</w:t>
+        <w:t>Sample: 2</w:t>
       </w:r>
       <w:r>
         <w:rPr>
@@ -482,79 +538,33 @@
           <w:sz w:val="20"/>
           <w:szCs w:val="20"/>
         </w:rPr>
-        <w:t xml:space="preserve">The gestures were recorded in the same order. </w:t>
-      </w:r>
-      <w:proofErr w:type="gramStart"/>
-      <w:r>
-        <w:rPr>
-          <w:rFonts w:asciiTheme="majorHAnsi" w:hAnsiTheme="majorHAnsi"/>
-          <w:sz w:val="20"/>
-          <w:szCs w:val="20"/>
-        </w:rPr>
-        <w:t>1 through to 5.</w:t>
-      </w:r>
-      <w:proofErr w:type="gramEnd"/>
-    </w:p>
-    <w:p>
-      <w:pPr>
-        <w:rPr>
-          <w:rFonts w:asciiTheme="majorHAnsi" w:hAnsiTheme="majorHAnsi"/>
-          <w:sz w:val="20"/>
-          <w:szCs w:val="20"/>
-        </w:rPr>
-      </w:pPr>
-    </w:p>
-    <w:p>
-      <w:pPr>
-        <w:rPr>
-          <w:rFonts w:asciiTheme="majorHAnsi" w:hAnsiTheme="majorHAnsi"/>
-          <w:sz w:val="20"/>
-          <w:szCs w:val="20"/>
-        </w:rPr>
-      </w:pPr>
-      <w:r>
-        <w:rPr>
-          <w:rFonts w:asciiTheme="majorHAnsi" w:hAnsiTheme="majorHAnsi"/>
-          <w:sz w:val="20"/>
-          <w:szCs w:val="20"/>
-        </w:rPr>
-        <w:t xml:space="preserve">The </w:t>
-      </w:r>
-      <w:proofErr w:type="spellStart"/>
-      <w:r>
-        <w:rPr>
-          <w:rFonts w:asciiTheme="majorHAnsi" w:hAnsiTheme="majorHAnsi"/>
-          <w:sz w:val="20"/>
-          <w:szCs w:val="20"/>
-        </w:rPr>
-        <w:t>acell</w:t>
-      </w:r>
-      <w:proofErr w:type="spellEnd"/>
-      <w:r>
-        <w:rPr>
-          <w:rFonts w:asciiTheme="majorHAnsi" w:hAnsiTheme="majorHAnsi"/>
-          <w:sz w:val="20"/>
-          <w:szCs w:val="20"/>
-        </w:rPr>
-        <w:t xml:space="preserve"> data from the I – Phone is at maximum +/</w:t>
-      </w:r>
-      <w:proofErr w:type="gramStart"/>
-      <w:r>
-        <w:rPr>
-          <w:rFonts w:asciiTheme="majorHAnsi" w:hAnsiTheme="majorHAnsi"/>
-          <w:sz w:val="20"/>
-          <w:szCs w:val="20"/>
-        </w:rPr>
-        <w:t>-  2g</w:t>
-      </w:r>
-      <w:proofErr w:type="gramEnd"/>
-      <w:r>
-        <w:rPr>
-          <w:rFonts w:asciiTheme="majorHAnsi" w:hAnsiTheme="majorHAnsi"/>
-          <w:sz w:val="20"/>
-          <w:szCs w:val="20"/>
-        </w:rPr>
-        <w:t xml:space="preserve">. Not sure why that is. </w:t>
+        <w:t>The gestures were recorded in the same order. 1 through to 5.</w:t>
+      </w:r>
+    </w:p>
+    <w:p>
+      <w:pPr>
+        <w:rPr>
+          <w:rFonts w:asciiTheme="majorHAnsi" w:hAnsiTheme="majorHAnsi"/>
+          <w:sz w:val="20"/>
+          <w:szCs w:val="20"/>
+        </w:rPr>
+      </w:pPr>
+    </w:p>
+    <w:p>
+      <w:pPr>
+        <w:rPr>
+          <w:rFonts w:asciiTheme="majorHAnsi" w:hAnsiTheme="majorHAnsi"/>
+          <w:sz w:val="20"/>
+          <w:szCs w:val="20"/>
+        </w:rPr>
+      </w:pPr>
+      <w:r>
+        <w:rPr>
+          <w:rFonts w:asciiTheme="majorHAnsi" w:hAnsiTheme="majorHAnsi"/>
+          <w:sz w:val="20"/>
+          <w:szCs w:val="20"/>
+        </w:rPr>
+        <w:t xml:space="preserve">The acell data from the I – Phone is at maximum +/-  2g. Not sure why that is. </w:t>
       </w:r>
     </w:p>
     <w:p>
@@ -584,68 +594,24 @@
       </w:pPr>
       <w:r>
         <w:lastRenderedPageBreak/>
-        <w:t xml:space="preserve">File name structure in </w:t>
-      </w:r>
-      <w:proofErr w:type="spellStart"/>
-      <w:r>
-        <w:t>csvData</w:t>
-      </w:r>
-      <w:proofErr w:type="spellEnd"/>
-      <w:r>
-        <w:t>:</w:t>
-      </w:r>
-    </w:p>
-    <w:p>
-      <w:pPr>
-        <w:rPr>
-          <w:rFonts w:asciiTheme="majorHAnsi" w:hAnsiTheme="majorHAnsi"/>
-          <w:sz w:val="20"/>
-          <w:szCs w:val="20"/>
-        </w:rPr>
-      </w:pPr>
-      <w:r>
-        <w:rPr>
-          <w:rFonts w:asciiTheme="majorHAnsi" w:hAnsiTheme="majorHAnsi"/>
-          <w:sz w:val="20"/>
-          <w:szCs w:val="20"/>
-        </w:rPr>
-        <w:t>Each .</w:t>
-      </w:r>
-      <w:proofErr w:type="spellStart"/>
-      <w:r>
-        <w:rPr>
-          <w:rFonts w:asciiTheme="majorHAnsi" w:hAnsiTheme="majorHAnsi"/>
-          <w:sz w:val="20"/>
-          <w:szCs w:val="20"/>
-        </w:rPr>
-        <w:t>csv</w:t>
-      </w:r>
-      <w:proofErr w:type="spellEnd"/>
-      <w:r>
-        <w:rPr>
-          <w:rFonts w:asciiTheme="majorHAnsi" w:hAnsiTheme="majorHAnsi"/>
-          <w:sz w:val="20"/>
-          <w:szCs w:val="20"/>
-        </w:rPr>
-        <w:t xml:space="preserve"> file is named as </w:t>
-      </w:r>
-      <w:proofErr w:type="gramStart"/>
-      <w:r>
-        <w:rPr>
-          <w:rFonts w:asciiTheme="majorHAnsi" w:hAnsiTheme="majorHAnsi"/>
-          <w:sz w:val="20"/>
-          <w:szCs w:val="20"/>
-        </w:rPr>
-        <w:t>g[</w:t>
-      </w:r>
-      <w:proofErr w:type="gramEnd"/>
-      <w:r>
-        <w:rPr>
-          <w:rFonts w:asciiTheme="majorHAnsi" w:hAnsiTheme="majorHAnsi"/>
-          <w:sz w:val="20"/>
-          <w:szCs w:val="20"/>
-        </w:rPr>
-        <w:t>XX]_[YY]_t[ZZ].mat:</w:t>
+        <w:t>File name structure in csvData:</w:t>
+      </w:r>
+    </w:p>
+    <w:p>
+      <w:pPr>
+        <w:rPr>
+          <w:rFonts w:asciiTheme="majorHAnsi" w:hAnsiTheme="majorHAnsi"/>
+          <w:sz w:val="20"/>
+          <w:szCs w:val="20"/>
+        </w:rPr>
+      </w:pPr>
+      <w:r>
+        <w:rPr>
+          <w:rFonts w:asciiTheme="majorHAnsi" w:hAnsiTheme="majorHAnsi"/>
+          <w:sz w:val="20"/>
+          <w:szCs w:val="20"/>
+        </w:rPr>
+        <w:t>Each .csv file is named as g[XX]_[YY]_t[ZZ].mat:</w:t>
       </w:r>
     </w:p>
     <w:p>
@@ -722,46 +688,17 @@
           <w:sz w:val="20"/>
           <w:szCs w:val="20"/>
         </w:rPr>
-        <w:t>Each .</w:t>
-      </w:r>
-      <w:proofErr w:type="spellStart"/>
-      <w:r>
-        <w:rPr>
-          <w:rFonts w:asciiTheme="majorHAnsi" w:hAnsiTheme="majorHAnsi"/>
-          <w:sz w:val="20"/>
-          <w:szCs w:val="20"/>
-        </w:rPr>
-        <w:t>csv</w:t>
-      </w:r>
-      <w:proofErr w:type="spellEnd"/>
-      <w:r>
-        <w:rPr>
-          <w:rFonts w:asciiTheme="majorHAnsi" w:hAnsiTheme="majorHAnsi"/>
-          <w:sz w:val="20"/>
-          <w:szCs w:val="20"/>
-        </w:rPr>
-        <w:t xml:space="preserve"> file has 8 columns (the gyro data was recorded as well</w:t>
-      </w:r>
-      <w:proofErr w:type="gramStart"/>
-      <w:r>
-        <w:rPr>
-          <w:rFonts w:asciiTheme="majorHAnsi" w:hAnsiTheme="majorHAnsi"/>
-          <w:sz w:val="20"/>
-          <w:szCs w:val="20"/>
-        </w:rPr>
-        <w:t>. )</w:t>
-      </w:r>
-      <w:proofErr w:type="gramEnd"/>
-    </w:p>
-    <w:p>
-      <w:pPr>
-        <w:rPr>
-          <w:rFonts w:asciiTheme="majorHAnsi" w:hAnsiTheme="majorHAnsi"/>
-          <w:sz w:val="20"/>
-          <w:szCs w:val="20"/>
-        </w:rPr>
-      </w:pPr>
-      <w:proofErr w:type="gramStart"/>
+        <w:t>Each .csv file has 8 columns (the gyro data was recorded as well. )</w:t>
+      </w:r>
+    </w:p>
+    <w:p>
+      <w:pPr>
+        <w:rPr>
+          <w:rFonts w:asciiTheme="majorHAnsi" w:hAnsiTheme="majorHAnsi"/>
+          <w:sz w:val="20"/>
+          <w:szCs w:val="20"/>
+        </w:rPr>
+      </w:pPr>
       <w:r>
         <w:rPr>
           <w:rFonts w:asciiTheme="majorHAnsi" w:hAnsiTheme="majorHAnsi"/>
@@ -770,45 +707,32 @@
         </w:rPr>
         <w:t>t</w:t>
       </w:r>
-      <w:proofErr w:type="gramEnd"/>
-      <w:r>
-        <w:rPr>
-          <w:rFonts w:asciiTheme="majorHAnsi" w:hAnsiTheme="majorHAnsi"/>
-          <w:sz w:val="20"/>
-          <w:szCs w:val="20"/>
-        </w:rPr>
-        <w:tab/>
-      </w:r>
-      <w:r>
-        <w:rPr>
-          <w:rFonts w:asciiTheme="majorHAnsi" w:hAnsiTheme="majorHAnsi"/>
-          <w:sz w:val="20"/>
-          <w:szCs w:val="20"/>
-        </w:rPr>
-        <w:tab/>
-        <w:t xml:space="preserve">epoch time in </w:t>
-      </w:r>
-      <w:proofErr w:type="spellStart"/>
-      <w:r>
-        <w:rPr>
-          <w:rFonts w:asciiTheme="majorHAnsi" w:hAnsiTheme="majorHAnsi"/>
-          <w:sz w:val="20"/>
-          <w:szCs w:val="20"/>
-        </w:rPr>
-        <w:t>ms</w:t>
-      </w:r>
-      <w:proofErr w:type="spellEnd"/>
-    </w:p>
-    <w:p>
-      <w:pPr>
-        <w:rPr>
-          <w:rFonts w:asciiTheme="majorHAnsi" w:hAnsiTheme="majorHAnsi"/>
-          <w:sz w:val="20"/>
-          <w:szCs w:val="20"/>
-        </w:rPr>
-      </w:pPr>
-      <w:proofErr w:type="spellStart"/>
-      <w:proofErr w:type="gramStart"/>
+      <w:r>
+        <w:rPr>
+          <w:rFonts w:asciiTheme="majorHAnsi" w:hAnsiTheme="majorHAnsi"/>
+          <w:sz w:val="20"/>
+          <w:szCs w:val="20"/>
+        </w:rPr>
+        <w:tab/>
+      </w:r>
+      <w:r>
+        <w:rPr>
+          <w:rFonts w:asciiTheme="majorHAnsi" w:hAnsiTheme="majorHAnsi"/>
+          <w:sz w:val="20"/>
+          <w:szCs w:val="20"/>
+        </w:rPr>
+        <w:tab/>
+        <w:t>epoch time in ms</w:t>
+      </w:r>
+    </w:p>
+    <w:p>
+      <w:pPr>
+        <w:rPr>
+          <w:rFonts w:asciiTheme="majorHAnsi" w:hAnsiTheme="majorHAnsi"/>
+          <w:sz w:val="20"/>
+          <w:szCs w:val="20"/>
+        </w:rPr>
+      </w:pPr>
       <w:r>
         <w:rPr>
           <w:rFonts w:asciiTheme="majorHAnsi" w:hAnsiTheme="majorHAnsi"/>
@@ -817,8 +741,6 @@
         </w:rPr>
         <w:t>tRel</w:t>
       </w:r>
-      <w:proofErr w:type="spellEnd"/>
-      <w:proofErr w:type="gramEnd"/>
       <w:r>
         <w:rPr>
           <w:rFonts w:asciiTheme="majorHAnsi" w:hAnsiTheme="majorHAnsi"/>
@@ -845,7 +767,6 @@
           <w:szCs w:val="20"/>
         </w:rPr>
       </w:pPr>
-      <w:proofErr w:type="gramStart"/>
       <w:r>
         <w:rPr>
           <w:rFonts w:asciiTheme="majorHAnsi" w:hAnsiTheme="majorHAnsi"/>
@@ -854,7 +775,6 @@
         </w:rPr>
         <w:t>x</w:t>
       </w:r>
-      <w:proofErr w:type="gramEnd"/>
       <w:r>
         <w:rPr>
           <w:rFonts w:asciiTheme="majorHAnsi" w:hAnsiTheme="majorHAnsi"/>
@@ -881,7 +801,6 @@
           <w:szCs w:val="20"/>
         </w:rPr>
       </w:pPr>
-      <w:proofErr w:type="gramStart"/>
       <w:r>
         <w:rPr>
           <w:rFonts w:asciiTheme="majorHAnsi" w:hAnsiTheme="majorHAnsi"/>
@@ -890,7 +809,6 @@
         </w:rPr>
         <w:t>y</w:t>
       </w:r>
-      <w:proofErr w:type="gramEnd"/>
       <w:r>
         <w:rPr>
           <w:rFonts w:asciiTheme="majorHAnsi" w:hAnsiTheme="majorHAnsi"/>
@@ -917,7 +835,6 @@
           <w:szCs w:val="20"/>
         </w:rPr>
       </w:pPr>
-      <w:proofErr w:type="gramStart"/>
       <w:r>
         <w:rPr>
           <w:rFonts w:asciiTheme="majorHAnsi" w:hAnsiTheme="majorHAnsi"/>
@@ -926,7 +843,6 @@
         </w:rPr>
         <w:t>z</w:t>
       </w:r>
-      <w:proofErr w:type="gramEnd"/>
       <w:r>
         <w:rPr>
           <w:rFonts w:asciiTheme="majorHAnsi" w:hAnsiTheme="majorHAnsi"/>
@@ -953,7 +869,6 @@
           <w:szCs w:val="20"/>
         </w:rPr>
       </w:pPr>
-      <w:proofErr w:type="gramStart"/>
       <w:r>
         <w:rPr>
           <w:rFonts w:asciiTheme="majorHAnsi" w:hAnsiTheme="majorHAnsi"/>
@@ -962,17 +877,15 @@
         </w:rPr>
         <w:t>alpha</w:t>
       </w:r>
-      <w:proofErr w:type="gramEnd"/>
-    </w:p>
-    <w:p>
-      <w:pPr>
-        <w:rPr>
-          <w:rFonts w:asciiTheme="majorHAnsi" w:hAnsiTheme="majorHAnsi"/>
-          <w:sz w:val="20"/>
-          <w:szCs w:val="20"/>
-        </w:rPr>
-      </w:pPr>
-      <w:proofErr w:type="gramStart"/>
+    </w:p>
+    <w:p>
+      <w:pPr>
+        <w:rPr>
+          <w:rFonts w:asciiTheme="majorHAnsi" w:hAnsiTheme="majorHAnsi"/>
+          <w:sz w:val="20"/>
+          <w:szCs w:val="20"/>
+        </w:rPr>
+      </w:pPr>
       <w:r>
         <w:rPr>
           <w:rFonts w:asciiTheme="majorHAnsi" w:hAnsiTheme="majorHAnsi"/>
@@ -981,17 +894,15 @@
         </w:rPr>
         <w:t>beta</w:t>
       </w:r>
-      <w:proofErr w:type="gramEnd"/>
-    </w:p>
-    <w:p>
-      <w:pPr>
-        <w:rPr>
-          <w:rFonts w:asciiTheme="majorHAnsi" w:hAnsiTheme="majorHAnsi"/>
-          <w:sz w:val="20"/>
-          <w:szCs w:val="20"/>
-        </w:rPr>
-      </w:pPr>
-      <w:proofErr w:type="gramStart"/>
+    </w:p>
+    <w:p>
+      <w:pPr>
+        <w:rPr>
+          <w:rFonts w:asciiTheme="majorHAnsi" w:hAnsiTheme="majorHAnsi"/>
+          <w:sz w:val="20"/>
+          <w:szCs w:val="20"/>
+        </w:rPr>
+      </w:pPr>
       <w:r>
         <w:rPr>
           <w:rFonts w:asciiTheme="majorHAnsi" w:hAnsiTheme="majorHAnsi"/>
@@ -1000,7 +911,6 @@
         </w:rPr>
         <w:t>gamma</w:t>
       </w:r>
-      <w:proofErr w:type="gramEnd"/>
     </w:p>
     <w:p>
       <w:pPr>
@@ -1015,71 +925,28 @@
       <w:pPr>
         <w:pStyle w:val="Heading3"/>
       </w:pPr>
-      <w:proofErr w:type="spellStart"/>
       <w:r>
         <w:t>Json</w:t>
       </w:r>
-      <w:proofErr w:type="spellEnd"/>
-      <w:r>
-        <w:t xml:space="preserve"> structure in </w:t>
-      </w:r>
-      <w:proofErr w:type="spellStart"/>
-      <w:r>
-        <w:t>jsonData</w:t>
-      </w:r>
-      <w:proofErr w:type="spellEnd"/>
-    </w:p>
-    <w:p>
-      <w:pPr>
-        <w:rPr>
-          <w:rFonts w:asciiTheme="majorHAnsi" w:hAnsiTheme="majorHAnsi"/>
-          <w:sz w:val="20"/>
-          <w:szCs w:val="20"/>
-        </w:rPr>
-      </w:pPr>
-      <w:r>
-        <w:rPr>
-          <w:rFonts w:asciiTheme="majorHAnsi" w:hAnsiTheme="majorHAnsi"/>
-          <w:sz w:val="20"/>
-          <w:szCs w:val="20"/>
-        </w:rPr>
-        <w:t xml:space="preserve">IMPORANT: the acceleration data is the raw data from the phone. It needs to be </w:t>
-      </w:r>
-      <w:proofErr w:type="spellStart"/>
-      <w:r>
-        <w:rPr>
-          <w:rFonts w:asciiTheme="majorHAnsi" w:hAnsiTheme="majorHAnsi"/>
-          <w:sz w:val="20"/>
-          <w:szCs w:val="20"/>
-        </w:rPr>
-        <w:t>devided</w:t>
-      </w:r>
-      <w:proofErr w:type="spellEnd"/>
-      <w:r>
-        <w:rPr>
-          <w:rFonts w:asciiTheme="majorHAnsi" w:hAnsiTheme="majorHAnsi"/>
-          <w:sz w:val="20"/>
-          <w:szCs w:val="20"/>
-        </w:rPr>
-        <w:t xml:space="preserve"> by 10 for the correct acceleration in </w:t>
-      </w:r>
-      <w:proofErr w:type="spellStart"/>
-      <w:r>
-        <w:rPr>
-          <w:rFonts w:asciiTheme="majorHAnsi" w:hAnsiTheme="majorHAnsi"/>
-          <w:sz w:val="20"/>
-          <w:szCs w:val="20"/>
-        </w:rPr>
-        <w:t>Gs</w:t>
-      </w:r>
-      <w:proofErr w:type="spellEnd"/>
-      <w:r>
-        <w:rPr>
-          <w:rFonts w:asciiTheme="majorHAnsi" w:hAnsiTheme="majorHAnsi"/>
-          <w:sz w:val="20"/>
-          <w:szCs w:val="20"/>
-        </w:rPr>
-        <w:t xml:space="preserve">. For the CSV files this has been done. </w:t>
+      <w:r>
+        <w:t xml:space="preserve"> structure in jsonData</w:t>
+      </w:r>
+    </w:p>
+    <w:p>
+      <w:pPr>
+        <w:rPr>
+          <w:rFonts w:asciiTheme="majorHAnsi" w:hAnsiTheme="majorHAnsi"/>
+          <w:sz w:val="20"/>
+          <w:szCs w:val="20"/>
+        </w:rPr>
+      </w:pPr>
+      <w:r>
+        <w:rPr>
+          <w:rFonts w:asciiTheme="majorHAnsi" w:hAnsiTheme="majorHAnsi"/>
+          <w:sz w:val="20"/>
+          <w:szCs w:val="20"/>
+        </w:rPr>
+        <w:t xml:space="preserve">IMPORANT: the acceleration data is the raw data from the phone. It needs to be devided by 10 for the correct acceleration in Gs. For the CSV files this has been done. </w:t>
       </w:r>
     </w:p>
     <w:p>
@@ -1107,117 +974,77 @@
           <w:sz w:val="20"/>
           <w:szCs w:val="20"/>
         </w:rPr>
-        <w:t xml:space="preserve">UPDATE 5.6.14, this </w:t>
-      </w:r>
-      <w:proofErr w:type="spellStart"/>
-      <w:r>
-        <w:rPr>
-          <w:rFonts w:asciiTheme="majorHAnsi" w:hAnsiTheme="majorHAnsi"/>
-          <w:b/>
-          <w:sz w:val="20"/>
-          <w:szCs w:val="20"/>
-        </w:rPr>
-        <w:t>json</w:t>
-      </w:r>
-      <w:proofErr w:type="spellEnd"/>
-      <w:r>
-        <w:rPr>
-          <w:rFonts w:asciiTheme="majorHAnsi" w:hAnsiTheme="majorHAnsi"/>
-          <w:b/>
-          <w:sz w:val="20"/>
-          <w:szCs w:val="20"/>
-        </w:rPr>
-        <w:t xml:space="preserve"> structure was changed to allow more general inputs</w:t>
-      </w:r>
-    </w:p>
-    <w:p>
-      <w:pPr>
-        <w:rPr>
-          <w:rFonts w:asciiTheme="majorHAnsi" w:hAnsiTheme="majorHAnsi"/>
-          <w:sz w:val="20"/>
-          <w:szCs w:val="20"/>
-        </w:rPr>
-      </w:pPr>
-    </w:p>
-    <w:p>
-      <w:pPr>
-        <w:rPr>
-          <w:rFonts w:asciiTheme="majorHAnsi" w:hAnsiTheme="majorHAnsi"/>
-          <w:sz w:val="20"/>
-          <w:szCs w:val="20"/>
-        </w:rPr>
-      </w:pPr>
-      <w:r>
-        <w:rPr>
-          <w:rFonts w:asciiTheme="majorHAnsi" w:hAnsiTheme="majorHAnsi"/>
-          <w:sz w:val="20"/>
-          <w:szCs w:val="20"/>
-        </w:rPr>
-        <w:t xml:space="preserve">The </w:t>
-      </w:r>
-      <w:proofErr w:type="spellStart"/>
-      <w:r>
-        <w:rPr>
-          <w:rFonts w:asciiTheme="majorHAnsi" w:hAnsiTheme="majorHAnsi"/>
-          <w:sz w:val="20"/>
-          <w:szCs w:val="20"/>
-        </w:rPr>
-        <w:t>json</w:t>
-      </w:r>
-      <w:proofErr w:type="spellEnd"/>
-      <w:r>
-        <w:rPr>
-          <w:rFonts w:asciiTheme="majorHAnsi" w:hAnsiTheme="majorHAnsi"/>
-          <w:sz w:val="20"/>
-          <w:szCs w:val="20"/>
-        </w:rPr>
-        <w:t xml:space="preserve"> files contains all recordings from one person: </w:t>
-      </w:r>
-    </w:p>
-    <w:p>
-      <w:pPr>
-        <w:rPr>
-          <w:rFonts w:asciiTheme="majorHAnsi" w:hAnsiTheme="majorHAnsi"/>
-          <w:sz w:val="20"/>
-          <w:szCs w:val="20"/>
-        </w:rPr>
-      </w:pPr>
-    </w:p>
-    <w:p>
-      <w:pPr>
-        <w:rPr>
-          <w:rFonts w:asciiTheme="majorHAnsi" w:hAnsiTheme="majorHAnsi"/>
-          <w:sz w:val="20"/>
-          <w:szCs w:val="20"/>
-        </w:rPr>
-      </w:pPr>
-      <w:r>
-        <w:rPr>
-          <w:rFonts w:asciiTheme="majorHAnsi" w:hAnsiTheme="majorHAnsi"/>
-          <w:sz w:val="20"/>
-          <w:szCs w:val="20"/>
-        </w:rPr>
-        <w:t xml:space="preserve">Top level: Array / List containing individual gesture Objects / </w:t>
-      </w:r>
-      <w:proofErr w:type="spellStart"/>
-      <w:r>
-        <w:rPr>
-          <w:rFonts w:asciiTheme="majorHAnsi" w:hAnsiTheme="majorHAnsi"/>
-          <w:sz w:val="20"/>
-          <w:szCs w:val="20"/>
-        </w:rPr>
-        <w:t>Dict</w:t>
-      </w:r>
-      <w:proofErr w:type="spellEnd"/>
-    </w:p>
-    <w:p>
-      <w:pPr>
-        <w:rPr>
-          <w:rFonts w:asciiTheme="majorHAnsi" w:hAnsiTheme="majorHAnsi"/>
-          <w:sz w:val="20"/>
-          <w:szCs w:val="20"/>
-        </w:rPr>
-      </w:pPr>
+        <w:t>UPDATE 5.6.14, this json structure was changed to allow more general inputs</w:t>
+      </w:r>
+    </w:p>
+    <w:p>
+      <w:pPr>
+        <w:rPr>
+          <w:rFonts w:asciiTheme="majorHAnsi" w:hAnsiTheme="majorHAnsi"/>
+          <w:sz w:val="20"/>
+          <w:szCs w:val="20"/>
+        </w:rPr>
+      </w:pPr>
+    </w:p>
+    <w:p>
+      <w:pPr>
+        <w:rPr>
+          <w:rFonts w:asciiTheme="majorHAnsi" w:hAnsiTheme="majorHAnsi"/>
+          <w:sz w:val="20"/>
+          <w:szCs w:val="20"/>
+        </w:rPr>
+      </w:pPr>
+      <w:r>
+        <w:rPr>
+          <w:rFonts w:asciiTheme="majorHAnsi" w:hAnsiTheme="majorHAnsi"/>
+          <w:sz w:val="20"/>
+          <w:szCs w:val="20"/>
+        </w:rPr>
+        <w:t xml:space="preserve">The json files contains all recordings from one person: </w:t>
+      </w:r>
+    </w:p>
+    <w:p>
+      <w:pPr>
+        <w:rPr>
+          <w:rFonts w:asciiTheme="majorHAnsi" w:hAnsiTheme="majorHAnsi"/>
+          <w:sz w:val="20"/>
+          <w:szCs w:val="20"/>
+        </w:rPr>
+      </w:pPr>
+    </w:p>
+    <w:p>
+      <w:pPr>
+        <w:rPr>
+          <w:rFonts w:asciiTheme="majorHAnsi" w:hAnsiTheme="majorHAnsi"/>
+          <w:sz w:val="20"/>
+          <w:szCs w:val="20"/>
+        </w:rPr>
+      </w:pPr>
+      <w:r>
+        <w:rPr>
+          <w:rFonts w:asciiTheme="majorHAnsi" w:hAnsiTheme="majorHAnsi"/>
+          <w:sz w:val="20"/>
+          <w:szCs w:val="20"/>
+        </w:rPr>
+        <w:t>Top level: Array / List containing individual gesture Objects / Dict</w:t>
+      </w:r>
+    </w:p>
+    <w:p>
+      <w:pPr>
+        <w:rPr>
+          <w:rFonts w:asciiTheme="majorHAnsi" w:hAnsiTheme="majorHAnsi"/>
+          <w:sz w:val="20"/>
+          <w:szCs w:val="20"/>
+        </w:rPr>
+      </w:pPr>
+      <w:r>
+        <w:rPr>
+          <w:rFonts w:asciiTheme="majorHAnsi" w:hAnsiTheme="majorHAnsi"/>
+          <w:sz w:val="20"/>
+          <w:szCs w:val="20"/>
+        </w:rPr>
+        <w:t xml:space="preserve"> [ g0, g1, g2, g3, g4, g5]</w:t>
+      </w:r>
       <w:r>
         <w:rPr>
           <w:rFonts w:asciiTheme="majorHAnsi" w:hAnsiTheme="majorHAnsi"/>
@@ -1226,32 +1053,6 @@
         </w:rPr>
         <w:t xml:space="preserve"> </w:t>
       </w:r>
-      <w:proofErr w:type="gramStart"/>
-      <w:r>
-        <w:rPr>
-          <w:rFonts w:asciiTheme="majorHAnsi" w:hAnsiTheme="majorHAnsi"/>
-          <w:sz w:val="20"/>
-          <w:szCs w:val="20"/>
-        </w:rPr>
-        <w:t>[ g0</w:t>
-      </w:r>
-      <w:proofErr w:type="gramEnd"/>
-      <w:r>
-        <w:rPr>
-          <w:rFonts w:asciiTheme="majorHAnsi" w:hAnsiTheme="majorHAnsi"/>
-          <w:sz w:val="20"/>
-          <w:szCs w:val="20"/>
-        </w:rPr>
-        <w:t>, g1, g2, g3, g4, g5]</w:t>
-      </w:r>
-      <w:r>
-        <w:rPr>
-          <w:rFonts w:asciiTheme="majorHAnsi" w:hAnsiTheme="majorHAnsi"/>
-          <w:sz w:val="20"/>
-          <w:szCs w:val="20"/>
-        </w:rPr>
-        <w:t xml:space="preserve"> </w:t>
-      </w:r>
       <w:r>
         <w:rPr>
           <w:rFonts w:asciiTheme="majorHAnsi" w:hAnsiTheme="majorHAnsi"/>
@@ -1286,43 +1087,13 @@
           <w:szCs w:val="20"/>
         </w:rPr>
       </w:pPr>
-      <w:proofErr w:type="spellStart"/>
-      <w:proofErr w:type="gramStart"/>
-      <w:r>
-        <w:rPr>
-          <w:rFonts w:asciiTheme="majorHAnsi" w:hAnsiTheme="majorHAnsi"/>
-          <w:sz w:val="20"/>
-          <w:szCs w:val="20"/>
-        </w:rPr>
-        <w:t>gx</w:t>
-      </w:r>
-      <w:proofErr w:type="spellEnd"/>
-      <w:proofErr w:type="gramEnd"/>
-      <w:r>
-        <w:rPr>
-          <w:rFonts w:asciiTheme="majorHAnsi" w:hAnsiTheme="majorHAnsi"/>
-          <w:sz w:val="20"/>
-          <w:szCs w:val="20"/>
-        </w:rPr>
-        <w:t>: Object/</w:t>
-      </w:r>
-      <w:proofErr w:type="spellStart"/>
-      <w:r>
-        <w:rPr>
-          <w:rFonts w:asciiTheme="majorHAnsi" w:hAnsiTheme="majorHAnsi"/>
-          <w:sz w:val="20"/>
-          <w:szCs w:val="20"/>
-        </w:rPr>
-        <w:t>Dict</w:t>
-      </w:r>
-      <w:proofErr w:type="spellEnd"/>
-      <w:r>
-        <w:rPr>
-          <w:rFonts w:asciiTheme="majorHAnsi" w:hAnsiTheme="majorHAnsi"/>
-          <w:sz w:val="20"/>
-          <w:szCs w:val="20"/>
-        </w:rPr>
-        <w:t xml:space="preserve"> containing info about recording</w:t>
+      <w:r>
+        <w:rPr>
+          <w:rFonts w:asciiTheme="majorHAnsi" w:hAnsiTheme="majorHAnsi"/>
+          <w:sz w:val="20"/>
+          <w:szCs w:val="20"/>
+        </w:rPr>
+        <w:t>gx: Object/Dict containing info about recording</w:t>
       </w:r>
     </w:p>
     <w:p>
@@ -1351,25 +1122,13 @@
           <w:szCs w:val="20"/>
         </w:rPr>
       </w:pPr>
-      <w:proofErr w:type="spellStart"/>
-      <w:proofErr w:type="gramStart"/>
-      <w:r>
-        <w:rPr>
-          <w:rFonts w:asciiTheme="majorHAnsi" w:hAnsiTheme="majorHAnsi"/>
-          <w:sz w:val="20"/>
-          <w:szCs w:val="20"/>
-        </w:rPr>
-        <w:t>origSampleFrequ</w:t>
-      </w:r>
-      <w:proofErr w:type="spellEnd"/>
-      <w:proofErr w:type="gramEnd"/>
-      <w:r>
-        <w:rPr>
-          <w:rFonts w:asciiTheme="majorHAnsi" w:hAnsiTheme="majorHAnsi"/>
-          <w:sz w:val="20"/>
-          <w:szCs w:val="20"/>
-        </w:rPr>
-        <w:t>: 60,</w:t>
+      <w:r>
+        <w:rPr>
+          <w:rFonts w:asciiTheme="majorHAnsi" w:hAnsiTheme="majorHAnsi"/>
+          <w:sz w:val="20"/>
+          <w:szCs w:val="20"/>
+        </w:rPr>
+        <w:t>origSampleFrequ: 60,</w:t>
       </w:r>
     </w:p>
     <w:p>
@@ -1381,25 +1140,13 @@
           <w:szCs w:val="20"/>
         </w:rPr>
       </w:pPr>
-      <w:proofErr w:type="spellStart"/>
-      <w:proofErr w:type="gramStart"/>
-      <w:r>
-        <w:rPr>
-          <w:rFonts w:asciiTheme="majorHAnsi" w:hAnsiTheme="majorHAnsi"/>
-          <w:sz w:val="20"/>
-          <w:szCs w:val="20"/>
-        </w:rPr>
-        <w:t>startTime</w:t>
-      </w:r>
-      <w:proofErr w:type="spellEnd"/>
-      <w:proofErr w:type="gramEnd"/>
-      <w:r>
-        <w:rPr>
-          <w:rFonts w:asciiTheme="majorHAnsi" w:hAnsiTheme="majorHAnsi"/>
-          <w:sz w:val="20"/>
-          <w:szCs w:val="20"/>
-        </w:rPr>
-        <w:t xml:space="preserve">: 1396897906944, </w:t>
+      <w:r>
+        <w:rPr>
+          <w:rFonts w:asciiTheme="majorHAnsi" w:hAnsiTheme="majorHAnsi"/>
+          <w:sz w:val="20"/>
+          <w:szCs w:val="20"/>
+        </w:rPr>
+        <w:t xml:space="preserve">startTime: 1396897906944, </w:t>
       </w:r>
     </w:p>
     <w:p>
@@ -1411,23 +1158,13 @@
           <w:szCs w:val="20"/>
         </w:rPr>
       </w:pPr>
-      <w:proofErr w:type="gramStart"/>
-      <w:r>
-        <w:rPr>
-          <w:rFonts w:asciiTheme="majorHAnsi" w:hAnsiTheme="majorHAnsi"/>
-          <w:sz w:val="20"/>
-          <w:szCs w:val="20"/>
-        </w:rPr>
-        <w:t>repetitions</w:t>
-      </w:r>
-      <w:proofErr w:type="gramEnd"/>
-      <w:r>
-        <w:rPr>
-          <w:rFonts w:asciiTheme="majorHAnsi" w:hAnsiTheme="majorHAnsi"/>
-          <w:sz w:val="20"/>
-          <w:szCs w:val="20"/>
-        </w:rPr>
-        <w:t xml:space="preserve">: Array[10], </w:t>
+      <w:r>
+        <w:rPr>
+          <w:rFonts w:asciiTheme="majorHAnsi" w:hAnsiTheme="majorHAnsi"/>
+          <w:sz w:val="20"/>
+          <w:szCs w:val="20"/>
+        </w:rPr>
+        <w:t xml:space="preserve">repetitions: Array[10], </w:t>
       </w:r>
     </w:p>
     <w:p>
@@ -1439,23 +1176,13 @@
           <w:szCs w:val="20"/>
         </w:rPr>
       </w:pPr>
-      <w:proofErr w:type="gramStart"/>
-      <w:r>
-        <w:rPr>
-          <w:rFonts w:asciiTheme="majorHAnsi" w:hAnsiTheme="majorHAnsi"/>
-          <w:sz w:val="20"/>
-          <w:szCs w:val="20"/>
-        </w:rPr>
-        <w:t>gesture</w:t>
-      </w:r>
-      <w:proofErr w:type="gramEnd"/>
-      <w:r>
-        <w:rPr>
-          <w:rFonts w:asciiTheme="majorHAnsi" w:hAnsiTheme="majorHAnsi"/>
-          <w:sz w:val="20"/>
-          <w:szCs w:val="20"/>
-        </w:rPr>
-        <w:t xml:space="preserve">: "1", </w:t>
+      <w:r>
+        <w:rPr>
+          <w:rFonts w:asciiTheme="majorHAnsi" w:hAnsiTheme="majorHAnsi"/>
+          <w:sz w:val="20"/>
+          <w:szCs w:val="20"/>
+        </w:rPr>
+        <w:t xml:space="preserve">gesture: "1", </w:t>
       </w:r>
     </w:p>
     <w:p>
@@ -1467,23 +1194,13 @@
           <w:szCs w:val="20"/>
         </w:rPr>
       </w:pPr>
-      <w:proofErr w:type="gramStart"/>
-      <w:r>
-        <w:rPr>
-          <w:rFonts w:asciiTheme="majorHAnsi" w:hAnsiTheme="majorHAnsi"/>
-          <w:sz w:val="20"/>
-          <w:szCs w:val="20"/>
-        </w:rPr>
-        <w:t>user</w:t>
-      </w:r>
-      <w:proofErr w:type="gramEnd"/>
-      <w:r>
-        <w:rPr>
-          <w:rFonts w:asciiTheme="majorHAnsi" w:hAnsiTheme="majorHAnsi"/>
-          <w:sz w:val="20"/>
-          <w:szCs w:val="20"/>
-        </w:rPr>
-        <w:t>: "XX"</w:t>
+      <w:r>
+        <w:rPr>
+          <w:rFonts w:asciiTheme="majorHAnsi" w:hAnsiTheme="majorHAnsi"/>
+          <w:sz w:val="20"/>
+          <w:szCs w:val="20"/>
+        </w:rPr>
+        <w:t>user: "XX"</w:t>
       </w:r>
       <w:r>
         <w:rPr>
@@ -1503,36 +1220,14 @@
           <w:szCs w:val="20"/>
         </w:rPr>
       </w:pPr>
-      <w:proofErr w:type="spellStart"/>
-      <w:proofErr w:type="gramStart"/>
-      <w:r>
-        <w:rPr>
-          <w:rFonts w:asciiTheme="majorHAnsi" w:hAnsiTheme="majorHAnsi"/>
-          <w:sz w:val="20"/>
-          <w:szCs w:val="20"/>
-        </w:rPr>
-        <w:t>periodGesture</w:t>
-      </w:r>
-      <w:proofErr w:type="spellEnd"/>
-      <w:proofErr w:type="gramEnd"/>
-      <w:r>
-        <w:rPr>
-          <w:rFonts w:asciiTheme="majorHAnsi" w:hAnsiTheme="majorHAnsi"/>
-          <w:sz w:val="20"/>
-          <w:szCs w:val="20"/>
-        </w:rPr>
-        <w:t xml:space="preserve">: 2000, // in </w:t>
-      </w:r>
-      <w:proofErr w:type="spellStart"/>
-      <w:r>
-        <w:rPr>
-          <w:rFonts w:asciiTheme="majorHAnsi" w:hAnsiTheme="majorHAnsi"/>
-          <w:sz w:val="20"/>
-          <w:szCs w:val="20"/>
-        </w:rPr>
-        <w:t>ms</w:t>
-      </w:r>
-      <w:proofErr w:type="spellEnd"/>
+      <w:r>
+        <w:rPr>
+          <w:rFonts w:asciiTheme="majorHAnsi" w:hAnsiTheme="majorHAnsi"/>
+          <w:sz w:val="20"/>
+          <w:szCs w:val="20"/>
+        </w:rPr>
+        <w:t>periodGesture: 2000, // in ms</w:t>
+      </w:r>
     </w:p>
     <w:p>
       <w:pPr>
@@ -1543,25 +1238,13 @@
           <w:szCs w:val="20"/>
         </w:rPr>
       </w:pPr>
-      <w:proofErr w:type="spellStart"/>
-      <w:proofErr w:type="gramStart"/>
-      <w:r>
-        <w:rPr>
-          <w:rFonts w:asciiTheme="majorHAnsi" w:hAnsiTheme="majorHAnsi"/>
-          <w:sz w:val="20"/>
-          <w:szCs w:val="20"/>
-        </w:rPr>
-        <w:t>noOfRepetiontion</w:t>
-      </w:r>
-      <w:proofErr w:type="spellEnd"/>
-      <w:proofErr w:type="gramEnd"/>
-      <w:r>
-        <w:rPr>
-          <w:rFonts w:asciiTheme="majorHAnsi" w:hAnsiTheme="majorHAnsi"/>
-          <w:sz w:val="20"/>
-          <w:szCs w:val="20"/>
-        </w:rPr>
-        <w:t>: 10</w:t>
+      <w:r>
+        <w:rPr>
+          <w:rFonts w:asciiTheme="majorHAnsi" w:hAnsiTheme="majorHAnsi"/>
+          <w:sz w:val="20"/>
+          <w:szCs w:val="20"/>
+        </w:rPr>
+        <w:t>noOfRepetiontion: 10</w:t>
       </w:r>
     </w:p>
     <w:p>
@@ -1598,86 +1281,38 @@
           <w:szCs w:val="20"/>
         </w:rPr>
       </w:pPr>
-      <w:proofErr w:type="gramStart"/>
-      <w:r>
-        <w:rPr>
-          <w:rFonts w:asciiTheme="majorHAnsi" w:hAnsiTheme="majorHAnsi"/>
-          <w:sz w:val="20"/>
-          <w:szCs w:val="20"/>
-        </w:rPr>
-        <w:t>repetitions</w:t>
-      </w:r>
-      <w:proofErr w:type="gramEnd"/>
-      <w:r>
-        <w:rPr>
-          <w:rFonts w:asciiTheme="majorHAnsi" w:hAnsiTheme="majorHAnsi"/>
-          <w:sz w:val="20"/>
-          <w:szCs w:val="20"/>
-        </w:rPr>
-        <w:t>: Array/ List containing</w:t>
-      </w:r>
-      <w:r>
-        <w:rPr>
-          <w:rFonts w:asciiTheme="majorHAnsi" w:hAnsiTheme="majorHAnsi"/>
-          <w:sz w:val="20"/>
-          <w:szCs w:val="20"/>
-        </w:rPr>
-        <w:t xml:space="preserve"> </w:t>
-      </w:r>
-      <w:proofErr w:type="spellStart"/>
-      <w:r>
-        <w:rPr>
-          <w:rFonts w:asciiTheme="majorHAnsi" w:hAnsiTheme="majorHAnsi"/>
-          <w:sz w:val="20"/>
-          <w:szCs w:val="20"/>
-        </w:rPr>
-        <w:t>containing</w:t>
-      </w:r>
-      <w:proofErr w:type="spellEnd"/>
-      <w:r>
-        <w:rPr>
-          <w:rFonts w:asciiTheme="majorHAnsi" w:hAnsiTheme="majorHAnsi"/>
-          <w:sz w:val="20"/>
-          <w:szCs w:val="20"/>
-        </w:rPr>
-        <w:t xml:space="preserve"> individual repetition Objects / </w:t>
-      </w:r>
-      <w:proofErr w:type="spellStart"/>
-      <w:r>
-        <w:rPr>
-          <w:rFonts w:asciiTheme="majorHAnsi" w:hAnsiTheme="majorHAnsi"/>
-          <w:sz w:val="20"/>
-          <w:szCs w:val="20"/>
-        </w:rPr>
-        <w:t>Dict</w:t>
-      </w:r>
-      <w:proofErr w:type="spellEnd"/>
-    </w:p>
-    <w:p>
-      <w:pPr>
-        <w:rPr>
-          <w:rFonts w:asciiTheme="majorHAnsi" w:hAnsiTheme="majorHAnsi"/>
-          <w:sz w:val="20"/>
-          <w:szCs w:val="20"/>
-        </w:rPr>
-      </w:pPr>
-      <w:proofErr w:type="gramStart"/>
-      <w:r>
-        <w:rPr>
-          <w:rFonts w:asciiTheme="majorHAnsi" w:hAnsiTheme="majorHAnsi"/>
-          <w:sz w:val="20"/>
-          <w:szCs w:val="20"/>
-        </w:rPr>
-        <w:t>[ r0</w:t>
-      </w:r>
-      <w:proofErr w:type="gramEnd"/>
-      <w:r>
-        <w:rPr>
-          <w:rFonts w:asciiTheme="majorHAnsi" w:hAnsiTheme="majorHAnsi"/>
-          <w:sz w:val="20"/>
-          <w:szCs w:val="20"/>
-        </w:rPr>
-        <w:t xml:space="preserve">, r1, r2, r3, r4, r5, r6, r7, r8, r9] </w:t>
+      <w:r>
+        <w:rPr>
+          <w:rFonts w:asciiTheme="majorHAnsi" w:hAnsiTheme="majorHAnsi"/>
+          <w:sz w:val="20"/>
+          <w:szCs w:val="20"/>
+        </w:rPr>
+        <w:t>repetitions: Array/ List containing</w:t>
+      </w:r>
+      <w:r>
+        <w:rPr>
+          <w:rFonts w:asciiTheme="majorHAnsi" w:hAnsiTheme="majorHAnsi"/>
+          <w:sz w:val="20"/>
+          <w:szCs w:val="20"/>
+        </w:rPr>
+        <w:t xml:space="preserve"> containing individual repetition Objects / Dict</w:t>
+      </w:r>
+    </w:p>
+    <w:p>
+      <w:pPr>
+        <w:rPr>
+          <w:rFonts w:asciiTheme="majorHAnsi" w:hAnsiTheme="majorHAnsi"/>
+          <w:sz w:val="20"/>
+          <w:szCs w:val="20"/>
+        </w:rPr>
+      </w:pPr>
+      <w:r>
+        <w:rPr>
+          <w:rFonts w:asciiTheme="majorHAnsi" w:hAnsiTheme="majorHAnsi"/>
+          <w:sz w:val="20"/>
+          <w:szCs w:val="20"/>
+        </w:rPr>
+        <w:t xml:space="preserve">[ r0, r1, r2, r3, r4, r5, r6, r7, r8, r9] </w:t>
       </w:r>
       <w:r>
         <w:rPr>
@@ -1713,43 +1348,13 @@
           <w:szCs w:val="20"/>
         </w:rPr>
       </w:pPr>
-      <w:proofErr w:type="spellStart"/>
-      <w:proofErr w:type="gramStart"/>
-      <w:r>
-        <w:rPr>
-          <w:rFonts w:asciiTheme="majorHAnsi" w:hAnsiTheme="majorHAnsi"/>
-          <w:sz w:val="20"/>
-          <w:szCs w:val="20"/>
-        </w:rPr>
-        <w:t>rx</w:t>
-      </w:r>
-      <w:proofErr w:type="spellEnd"/>
-      <w:proofErr w:type="gramEnd"/>
-      <w:r>
-        <w:rPr>
-          <w:rFonts w:asciiTheme="majorHAnsi" w:hAnsiTheme="majorHAnsi"/>
-          <w:sz w:val="20"/>
-          <w:szCs w:val="20"/>
-        </w:rPr>
-        <w:t xml:space="preserve">: Object/ </w:t>
-      </w:r>
-      <w:proofErr w:type="spellStart"/>
-      <w:r>
-        <w:rPr>
-          <w:rFonts w:asciiTheme="majorHAnsi" w:hAnsiTheme="majorHAnsi"/>
-          <w:sz w:val="20"/>
-          <w:szCs w:val="20"/>
-        </w:rPr>
-        <w:t>Dict</w:t>
-      </w:r>
-      <w:proofErr w:type="spellEnd"/>
-      <w:r>
-        <w:rPr>
-          <w:rFonts w:asciiTheme="majorHAnsi" w:hAnsiTheme="majorHAnsi"/>
-          <w:sz w:val="20"/>
-          <w:szCs w:val="20"/>
-        </w:rPr>
-        <w:t xml:space="preserve"> containing raw data. </w:t>
+      <w:r>
+        <w:rPr>
+          <w:rFonts w:asciiTheme="majorHAnsi" w:hAnsiTheme="majorHAnsi"/>
+          <w:sz w:val="20"/>
+          <w:szCs w:val="20"/>
+        </w:rPr>
+        <w:t xml:space="preserve">rx: Object/ Dict containing raw data. </w:t>
       </w:r>
     </w:p>
     <w:p>
@@ -1778,268 +1383,188 @@
           <w:szCs w:val="20"/>
         </w:rPr>
       </w:pPr>
-      <w:proofErr w:type="gramStart"/>
-      <w:r>
-        <w:rPr>
-          <w:rFonts w:asciiTheme="majorHAnsi" w:hAnsiTheme="majorHAnsi"/>
-          <w:sz w:val="20"/>
-          <w:szCs w:val="20"/>
-        </w:rPr>
-        <w:t>alpha</w:t>
-      </w:r>
-      <w:proofErr w:type="gramEnd"/>
-      <w:r>
-        <w:rPr>
-          <w:rFonts w:asciiTheme="majorHAnsi" w:hAnsiTheme="majorHAnsi"/>
-          <w:sz w:val="20"/>
-          <w:szCs w:val="20"/>
-        </w:rPr>
-        <w:t>: Array[121]</w:t>
-      </w:r>
-    </w:p>
-    <w:p>
-      <w:pPr>
-        <w:rPr>
-          <w:rFonts w:asciiTheme="majorHAnsi" w:hAnsiTheme="majorHAnsi"/>
-          <w:sz w:val="20"/>
-          <w:szCs w:val="20"/>
-        </w:rPr>
-      </w:pPr>
-      <w:r>
-        <w:rPr>
-          <w:rFonts w:asciiTheme="majorHAnsi" w:hAnsiTheme="majorHAnsi"/>
-          <w:sz w:val="20"/>
-          <w:szCs w:val="20"/>
-        </w:rPr>
-        <w:tab/>
-      </w:r>
-      <w:proofErr w:type="gramStart"/>
-      <w:r>
-        <w:rPr>
-          <w:rFonts w:asciiTheme="majorHAnsi" w:hAnsiTheme="majorHAnsi"/>
-          <w:sz w:val="20"/>
-          <w:szCs w:val="20"/>
-        </w:rPr>
-        <w:t>beta</w:t>
-      </w:r>
-      <w:proofErr w:type="gramEnd"/>
-      <w:r>
-        <w:rPr>
-          <w:rFonts w:asciiTheme="majorHAnsi" w:hAnsiTheme="majorHAnsi"/>
-          <w:sz w:val="20"/>
-          <w:szCs w:val="20"/>
-        </w:rPr>
-        <w:t>: Array[121]</w:t>
-      </w:r>
-    </w:p>
-    <w:p>
-      <w:pPr>
-        <w:rPr>
-          <w:rFonts w:asciiTheme="majorHAnsi" w:hAnsiTheme="majorHAnsi"/>
-          <w:sz w:val="20"/>
-          <w:szCs w:val="20"/>
-        </w:rPr>
-      </w:pPr>
-      <w:r>
-        <w:rPr>
-          <w:rFonts w:asciiTheme="majorHAnsi" w:hAnsiTheme="majorHAnsi"/>
-          <w:sz w:val="20"/>
-          <w:szCs w:val="20"/>
-        </w:rPr>
-        <w:tab/>
-      </w:r>
-      <w:proofErr w:type="gramStart"/>
-      <w:r>
-        <w:rPr>
-          <w:rFonts w:asciiTheme="majorHAnsi" w:hAnsiTheme="majorHAnsi"/>
-          <w:sz w:val="20"/>
-          <w:szCs w:val="20"/>
-        </w:rPr>
-        <w:t>gamma</w:t>
-      </w:r>
-      <w:proofErr w:type="gramEnd"/>
-      <w:r>
-        <w:rPr>
-          <w:rFonts w:asciiTheme="majorHAnsi" w:hAnsiTheme="majorHAnsi"/>
-          <w:sz w:val="20"/>
-          <w:szCs w:val="20"/>
-        </w:rPr>
-        <w:t>: Array[121]</w:t>
-      </w:r>
-    </w:p>
-    <w:p>
-      <w:pPr>
-        <w:rPr>
-          <w:rFonts w:asciiTheme="majorHAnsi" w:hAnsiTheme="majorHAnsi"/>
-          <w:sz w:val="20"/>
-          <w:szCs w:val="20"/>
-        </w:rPr>
-      </w:pPr>
-      <w:r>
-        <w:rPr>
-          <w:rFonts w:asciiTheme="majorHAnsi" w:hAnsiTheme="majorHAnsi"/>
-          <w:sz w:val="20"/>
-          <w:szCs w:val="20"/>
-        </w:rPr>
-        <w:tab/>
-      </w:r>
-      <w:proofErr w:type="gramStart"/>
-      <w:r>
-        <w:rPr>
-          <w:rFonts w:asciiTheme="majorHAnsi" w:hAnsiTheme="majorHAnsi"/>
-          <w:sz w:val="20"/>
-          <w:szCs w:val="20"/>
-        </w:rPr>
-        <w:t>rep</w:t>
-      </w:r>
-      <w:proofErr w:type="gramEnd"/>
-      <w:r>
-        <w:rPr>
-          <w:rFonts w:asciiTheme="majorHAnsi" w:hAnsiTheme="majorHAnsi"/>
-          <w:sz w:val="20"/>
-          <w:szCs w:val="20"/>
-        </w:rPr>
-        <w:t>: 0</w:t>
-      </w:r>
-    </w:p>
-    <w:p>
-      <w:pPr>
-        <w:rPr>
-          <w:rFonts w:asciiTheme="majorHAnsi" w:hAnsiTheme="majorHAnsi"/>
-          <w:sz w:val="20"/>
-          <w:szCs w:val="20"/>
-        </w:rPr>
-      </w:pPr>
-      <w:r>
-        <w:rPr>
-          <w:rFonts w:asciiTheme="majorHAnsi" w:hAnsiTheme="majorHAnsi"/>
-          <w:sz w:val="20"/>
-          <w:szCs w:val="20"/>
-        </w:rPr>
-        <w:tab/>
-      </w:r>
-      <w:proofErr w:type="gramStart"/>
-      <w:r>
-        <w:rPr>
-          <w:rFonts w:asciiTheme="majorHAnsi" w:hAnsiTheme="majorHAnsi"/>
-          <w:sz w:val="20"/>
-          <w:szCs w:val="20"/>
-        </w:rPr>
-        <w:t>t</w:t>
-      </w:r>
-      <w:proofErr w:type="gramEnd"/>
-      <w:r>
-        <w:rPr>
-          <w:rFonts w:asciiTheme="majorHAnsi" w:hAnsiTheme="majorHAnsi"/>
-          <w:sz w:val="20"/>
-          <w:szCs w:val="20"/>
-        </w:rPr>
-        <w:t>: Array[121]</w:t>
-      </w:r>
-    </w:p>
-    <w:p>
-      <w:pPr>
-        <w:rPr>
-          <w:rFonts w:asciiTheme="majorHAnsi" w:hAnsiTheme="majorHAnsi"/>
-          <w:sz w:val="20"/>
-          <w:szCs w:val="20"/>
-        </w:rPr>
-      </w:pPr>
-      <w:r>
-        <w:rPr>
-          <w:rFonts w:asciiTheme="majorHAnsi" w:hAnsiTheme="majorHAnsi"/>
-          <w:sz w:val="20"/>
-          <w:szCs w:val="20"/>
-        </w:rPr>
-        <w:tab/>
-      </w:r>
-      <w:proofErr w:type="gramStart"/>
-      <w:r>
-        <w:rPr>
-          <w:rFonts w:asciiTheme="majorHAnsi" w:hAnsiTheme="majorHAnsi"/>
-          <w:sz w:val="20"/>
-          <w:szCs w:val="20"/>
-        </w:rPr>
-        <w:t>x</w:t>
-      </w:r>
-      <w:proofErr w:type="gramEnd"/>
-      <w:r>
-        <w:rPr>
-          <w:rFonts w:asciiTheme="majorHAnsi" w:hAnsiTheme="majorHAnsi"/>
-          <w:sz w:val="20"/>
-          <w:szCs w:val="20"/>
-        </w:rPr>
-        <w:t>: Array[121]</w:t>
-      </w:r>
-    </w:p>
-    <w:p>
-      <w:pPr>
-        <w:rPr>
-          <w:rFonts w:asciiTheme="majorHAnsi" w:hAnsiTheme="majorHAnsi"/>
-          <w:sz w:val="20"/>
-          <w:szCs w:val="20"/>
-        </w:rPr>
-      </w:pPr>
-      <w:r>
-        <w:rPr>
-          <w:rFonts w:asciiTheme="majorHAnsi" w:hAnsiTheme="majorHAnsi"/>
-          <w:sz w:val="20"/>
-          <w:szCs w:val="20"/>
-        </w:rPr>
-        <w:tab/>
-      </w:r>
-      <w:proofErr w:type="gramStart"/>
-      <w:r>
-        <w:rPr>
-          <w:rFonts w:asciiTheme="majorHAnsi" w:hAnsiTheme="majorHAnsi"/>
-          <w:sz w:val="20"/>
-          <w:szCs w:val="20"/>
-        </w:rPr>
-        <w:t>y</w:t>
-      </w:r>
-      <w:proofErr w:type="gramEnd"/>
-      <w:r>
-        <w:rPr>
-          <w:rFonts w:asciiTheme="majorHAnsi" w:hAnsiTheme="majorHAnsi"/>
-          <w:sz w:val="20"/>
-          <w:szCs w:val="20"/>
-        </w:rPr>
-        <w:t>: Array[121]</w:t>
-      </w:r>
-    </w:p>
-    <w:p>
-      <w:pPr>
-        <w:rPr>
-          <w:rFonts w:asciiTheme="majorHAnsi" w:hAnsiTheme="majorHAnsi"/>
-          <w:sz w:val="20"/>
-          <w:szCs w:val="20"/>
-        </w:rPr>
-      </w:pPr>
-      <w:r>
-        <w:rPr>
-          <w:rFonts w:asciiTheme="majorHAnsi" w:hAnsiTheme="majorHAnsi"/>
-          <w:sz w:val="20"/>
-          <w:szCs w:val="20"/>
-        </w:rPr>
-        <w:tab/>
-      </w:r>
-      <w:proofErr w:type="gramStart"/>
-      <w:r>
-        <w:rPr>
-          <w:rFonts w:asciiTheme="majorHAnsi" w:hAnsiTheme="majorHAnsi"/>
-          <w:sz w:val="20"/>
-          <w:szCs w:val="20"/>
-        </w:rPr>
-        <w:t>z</w:t>
-      </w:r>
-      <w:proofErr w:type="gramEnd"/>
-      <w:r>
-        <w:rPr>
-          <w:rFonts w:asciiTheme="majorHAnsi" w:hAnsiTheme="majorHAnsi"/>
-          <w:sz w:val="20"/>
-          <w:szCs w:val="20"/>
-        </w:rPr>
-        <w:t>: Array[121]</w:t>
+      <w:r>
+        <w:rPr>
+          <w:rFonts w:asciiTheme="majorHAnsi" w:hAnsiTheme="majorHAnsi"/>
+          <w:sz w:val="20"/>
+          <w:szCs w:val="20"/>
+        </w:rPr>
+        <w:t>alpha: Array[121]</w:t>
+      </w:r>
+    </w:p>
+    <w:p>
+      <w:pPr>
+        <w:rPr>
+          <w:rFonts w:asciiTheme="majorHAnsi" w:hAnsiTheme="majorHAnsi"/>
+          <w:sz w:val="20"/>
+          <w:szCs w:val="20"/>
+        </w:rPr>
+      </w:pPr>
+      <w:r>
+        <w:rPr>
+          <w:rFonts w:asciiTheme="majorHAnsi" w:hAnsiTheme="majorHAnsi"/>
+          <w:sz w:val="20"/>
+          <w:szCs w:val="20"/>
+        </w:rPr>
+        <w:tab/>
+      </w:r>
+      <w:r>
+        <w:rPr>
+          <w:rFonts w:asciiTheme="majorHAnsi" w:hAnsiTheme="majorHAnsi"/>
+          <w:sz w:val="20"/>
+          <w:szCs w:val="20"/>
+        </w:rPr>
+        <w:t>beta: Array[121]</w:t>
+      </w:r>
+    </w:p>
+    <w:p>
+      <w:pPr>
+        <w:rPr>
+          <w:rFonts w:asciiTheme="majorHAnsi" w:hAnsiTheme="majorHAnsi"/>
+          <w:sz w:val="20"/>
+          <w:szCs w:val="20"/>
+        </w:rPr>
+      </w:pPr>
+      <w:r>
+        <w:rPr>
+          <w:rFonts w:asciiTheme="majorHAnsi" w:hAnsiTheme="majorHAnsi"/>
+          <w:sz w:val="20"/>
+          <w:szCs w:val="20"/>
+        </w:rPr>
+        <w:tab/>
+      </w:r>
+      <w:r>
+        <w:rPr>
+          <w:rFonts w:asciiTheme="majorHAnsi" w:hAnsiTheme="majorHAnsi"/>
+          <w:sz w:val="20"/>
+          <w:szCs w:val="20"/>
+        </w:rPr>
+        <w:t>gamma: Array[121]</w:t>
+      </w:r>
+    </w:p>
+    <w:p>
+      <w:pPr>
+        <w:rPr>
+          <w:rFonts w:asciiTheme="majorHAnsi" w:hAnsiTheme="majorHAnsi"/>
+          <w:sz w:val="20"/>
+          <w:szCs w:val="20"/>
+        </w:rPr>
+      </w:pPr>
+      <w:r>
+        <w:rPr>
+          <w:rFonts w:asciiTheme="majorHAnsi" w:hAnsiTheme="majorHAnsi"/>
+          <w:sz w:val="20"/>
+          <w:szCs w:val="20"/>
+        </w:rPr>
+        <w:tab/>
+      </w:r>
+      <w:r>
+        <w:rPr>
+          <w:rFonts w:asciiTheme="majorHAnsi" w:hAnsiTheme="majorHAnsi"/>
+          <w:sz w:val="20"/>
+          <w:szCs w:val="20"/>
+        </w:rPr>
+        <w:t>rep: 0</w:t>
+      </w:r>
+    </w:p>
+    <w:p>
+      <w:pPr>
+        <w:rPr>
+          <w:rFonts w:asciiTheme="majorHAnsi" w:hAnsiTheme="majorHAnsi"/>
+          <w:sz w:val="20"/>
+          <w:szCs w:val="20"/>
+        </w:rPr>
+      </w:pPr>
+      <w:r>
+        <w:rPr>
+          <w:rFonts w:asciiTheme="majorHAnsi" w:hAnsiTheme="majorHAnsi"/>
+          <w:sz w:val="20"/>
+          <w:szCs w:val="20"/>
+        </w:rPr>
+        <w:tab/>
+      </w:r>
+      <w:r>
+        <w:rPr>
+          <w:rFonts w:asciiTheme="majorHAnsi" w:hAnsiTheme="majorHAnsi"/>
+          <w:sz w:val="20"/>
+          <w:szCs w:val="20"/>
+        </w:rPr>
+        <w:t>t: Array[121]</w:t>
+      </w:r>
+    </w:p>
+    <w:p>
+      <w:pPr>
+        <w:rPr>
+          <w:rFonts w:asciiTheme="majorHAnsi" w:hAnsiTheme="majorHAnsi"/>
+          <w:sz w:val="20"/>
+          <w:szCs w:val="20"/>
+        </w:rPr>
+      </w:pPr>
+      <w:r>
+        <w:rPr>
+          <w:rFonts w:asciiTheme="majorHAnsi" w:hAnsiTheme="majorHAnsi"/>
+          <w:sz w:val="20"/>
+          <w:szCs w:val="20"/>
+        </w:rPr>
+        <w:tab/>
+      </w:r>
+      <w:r>
+        <w:rPr>
+          <w:rFonts w:asciiTheme="majorHAnsi" w:hAnsiTheme="majorHAnsi"/>
+          <w:sz w:val="20"/>
+          <w:szCs w:val="20"/>
+        </w:rPr>
+        <w:t>x: Array[121]</w:t>
+      </w:r>
+    </w:p>
+    <w:p>
+      <w:pPr>
+        <w:rPr>
+          <w:rFonts w:asciiTheme="majorHAnsi" w:hAnsiTheme="majorHAnsi"/>
+          <w:sz w:val="20"/>
+          <w:szCs w:val="20"/>
+        </w:rPr>
+      </w:pPr>
+      <w:r>
+        <w:rPr>
+          <w:rFonts w:asciiTheme="majorHAnsi" w:hAnsiTheme="majorHAnsi"/>
+          <w:sz w:val="20"/>
+          <w:szCs w:val="20"/>
+        </w:rPr>
+        <w:tab/>
+      </w:r>
+      <w:r>
+        <w:rPr>
+          <w:rFonts w:asciiTheme="majorHAnsi" w:hAnsiTheme="majorHAnsi"/>
+          <w:sz w:val="20"/>
+          <w:szCs w:val="20"/>
+        </w:rPr>
+        <w:t>y: Array[121]</w:t>
+      </w:r>
+    </w:p>
+    <w:p>
+      <w:pPr>
+        <w:rPr>
+          <w:rFonts w:asciiTheme="majorHAnsi" w:hAnsiTheme="majorHAnsi"/>
+          <w:sz w:val="20"/>
+          <w:szCs w:val="20"/>
+        </w:rPr>
+      </w:pPr>
+      <w:r>
+        <w:rPr>
+          <w:rFonts w:asciiTheme="majorHAnsi" w:hAnsiTheme="majorHAnsi"/>
+          <w:sz w:val="20"/>
+          <w:szCs w:val="20"/>
+        </w:rPr>
+        <w:tab/>
+      </w:r>
+      <w:r>
+        <w:rPr>
+          <w:rFonts w:asciiTheme="majorHAnsi" w:hAnsiTheme="majorHAnsi"/>
+          <w:sz w:val="20"/>
+          <w:szCs w:val="20"/>
+        </w:rPr>
+        <w:t>z: Array[121]</w:t>
       </w:r>
     </w:p>
     <w:p>

</xml_diff>